<commit_message>
Actualizada estructura de la base de datos (fix #14 )
Se ha creado un documento con todos los cambios que necesitaba la base de datos. Los cambios incluyen la creación de nuevos campos, la eliminación de campos y la creación de nuevas tablas.

También se han realizado los cambios sobre la base de datos y se ha creado el nuevo diagrama entidad-relacion.
</commit_message>
<xml_diff>
--- a/doc/Requisitos funcionales.docx
+++ b/doc/Requisitos funcionales.docx
@@ -114,12 +114,21 @@
     </w:p>
     <w:p/>
     <w:p>
-      <w:r>
-        <w:rPr>
-          <w:b/>
-          <w:bCs/>
-        </w:rPr>
-        <w:t>Nº CAS</w:t>
+      <w:proofErr w:type="spellStart"/>
+      <w:r>
+        <w:rPr>
+          <w:b/>
+          <w:bCs/>
+        </w:rPr>
+        <w:t>Nº</w:t>
+      </w:r>
+      <w:proofErr w:type="spellEnd"/>
+      <w:r>
+        <w:rPr>
+          <w:b/>
+          <w:bCs/>
+        </w:rPr>
+        <w:t xml:space="preserve"> CAS</w:t>
       </w:r>
       <w:r>
         <w:rPr>
@@ -152,12 +161,21 @@
     </w:p>
     <w:p/>
     <w:p>
-      <w:r>
-        <w:rPr>
-          <w:b/>
-          <w:bCs/>
-        </w:rPr>
-        <w:t>Nº MDL</w:t>
+      <w:proofErr w:type="spellStart"/>
+      <w:r>
+        <w:rPr>
+          <w:b/>
+          <w:bCs/>
+        </w:rPr>
+        <w:t>Nº</w:t>
+      </w:r>
+      <w:proofErr w:type="spellEnd"/>
+      <w:r>
+        <w:rPr>
+          <w:b/>
+          <w:bCs/>
+        </w:rPr>
+        <w:t xml:space="preserve"> MDL</w:t>
       </w:r>
       <w:r>
         <w:rPr>
@@ -181,8 +199,33 @@
           <w:b/>
           <w:bCs/>
         </w:rPr>
-        <w:t>EC/EINECS/ELINCS Index Number</w:t>
-      </w:r>
+        <w:t xml:space="preserve">EC/EINECS/ELINCS </w:t>
+      </w:r>
+      <w:proofErr w:type="spellStart"/>
+      <w:r>
+        <w:rPr>
+          <w:b/>
+          <w:bCs/>
+        </w:rPr>
+        <w:t>Index</w:t>
+      </w:r>
+      <w:proofErr w:type="spellEnd"/>
+      <w:r>
+        <w:rPr>
+          <w:b/>
+          <w:bCs/>
+        </w:rPr>
+        <w:t xml:space="preserve"> </w:t>
+      </w:r>
+      <w:proofErr w:type="spellStart"/>
+      <w:r>
+        <w:rPr>
+          <w:b/>
+          <w:bCs/>
+        </w:rPr>
+        <w:t>Number</w:t>
+      </w:r>
+      <w:proofErr w:type="spellEnd"/>
       <w:r>
         <w:rPr>
           <w:b/>
@@ -203,13 +246,47 @@
       </w:pPr>
     </w:p>
     <w:p>
-      <w:r>
-        <w:rPr>
-          <w:b/>
-          <w:bCs/>
-        </w:rPr>
-        <w:t>Enzyme Commission Number</w:t>
-      </w:r>
+      <w:proofErr w:type="spellStart"/>
+      <w:r>
+        <w:rPr>
+          <w:b/>
+          <w:bCs/>
+        </w:rPr>
+        <w:t>Enzyme</w:t>
+      </w:r>
+      <w:proofErr w:type="spellEnd"/>
+      <w:r>
+        <w:rPr>
+          <w:b/>
+          <w:bCs/>
+        </w:rPr>
+        <w:t xml:space="preserve"> </w:t>
+      </w:r>
+      <w:proofErr w:type="spellStart"/>
+      <w:r>
+        <w:rPr>
+          <w:b/>
+          <w:bCs/>
+        </w:rPr>
+        <w:t>Commission</w:t>
+      </w:r>
+      <w:proofErr w:type="spellEnd"/>
+      <w:r>
+        <w:rPr>
+          <w:b/>
+          <w:bCs/>
+        </w:rPr>
+        <w:t xml:space="preserve"> </w:t>
+      </w:r>
+      <w:proofErr w:type="spellStart"/>
+      <w:r>
+        <w:rPr>
+          <w:b/>
+          <w:bCs/>
+        </w:rPr>
+        <w:t>Number</w:t>
+      </w:r>
+      <w:proofErr w:type="spellEnd"/>
       <w:r>
         <w:rPr>
           <w:b/>
@@ -218,7 +295,15 @@
         <w:t xml:space="preserve">: </w:t>
       </w:r>
       <w:r>
-        <w:t>esquema de clasificación numérica para las enzymas con base en las reacciones químicas. Se expresa como dos letras EC seguidas de cuatro números separados por puntos (X.X.X.X)</w:t>
+        <w:t xml:space="preserve">esquema de clasificación numérica para las </w:t>
+      </w:r>
+      <w:proofErr w:type="spellStart"/>
+      <w:r>
+        <w:t>enzymas</w:t>
+      </w:r>
+      <w:proofErr w:type="spellEnd"/>
+      <w:r>
+        <w:t xml:space="preserve"> con base en las reacciones químicas. Se expresa como dos letras EC seguidas de cuatro números separados por puntos (X.X.X.X)</w:t>
       </w:r>
     </w:p>
     <w:p>
@@ -247,224 +332,246 @@
       <w:r>
         <w:t>imágenes adosadas a etiquetas que incluyen un símbolo de advertencia y colores específicos con el fin de transmitir información sobre el daño que una determinada sustancia o mezcla puede provocar a la salud o al medio ambiente.</w:t>
       </w:r>
-    </w:p>
-    <w:p>
-      <w:pPr>
-        <w:rPr>
-          <w:b/>
-          <w:bCs/>
-        </w:rPr>
-      </w:pPr>
-    </w:p>
-    <w:p>
-      <w:r>
-        <w:rPr>
-          <w:b/>
-          <w:bCs/>
-        </w:rPr>
-        <w:t>Indicadores de peligro, para abreviaturas de frases H</w:t>
-      </w:r>
-      <w:r>
-        <w:rPr>
-          <w:b/>
-          <w:bCs/>
-        </w:rPr>
-        <w:t xml:space="preserve">: </w:t>
-      </w:r>
-      <w:r>
-        <w:t xml:space="preserve">son frases que, asignadas a una clase o categoría de peligro, describen la naturaleza de los peligros de una sustancia o mezcla peligrosas, </w:t>
-      </w:r>
-      <w:r>
-        <w:t>incluyendo</w:t>
-      </w:r>
-      <w:r>
-        <w:t xml:space="preserve"> cuando proceda, el grado de peligro.</w:t>
-      </w:r>
-      <w:r>
-        <w:t xml:space="preserve"> Se expresa como una H seguida de un número generalmente de tres cifras (HXXX)</w:t>
-      </w:r>
-    </w:p>
-    <w:p>
-      <w:pPr>
-        <w:rPr>
-          <w:b/>
-          <w:bCs/>
-        </w:rPr>
-      </w:pPr>
-    </w:p>
-    <w:p>
-      <w:r>
-        <w:rPr>
-          <w:b/>
-          <w:bCs/>
-        </w:rPr>
-        <w:t>Indicadores de prudencia, para abreviaturas de frases P</w:t>
-      </w:r>
-      <w:r>
-        <w:rPr>
-          <w:b/>
-          <w:bCs/>
-        </w:rPr>
-        <w:t xml:space="preserve">: </w:t>
-      </w:r>
-      <w:r>
-        <w:t>son frases que describen las medidas recomendadas para minimizar o evitar los efectos adversos causados por la exposición a una sustancia o mezcla peligrosa durante su uso o eliminación.</w:t>
-      </w:r>
-      <w:r>
-        <w:t xml:space="preserve"> </w:t>
-      </w:r>
-      <w:r>
-        <w:t xml:space="preserve">Se expresa como una </w:t>
-      </w:r>
-      <w:r>
-        <w:t>P</w:t>
-      </w:r>
-      <w:r>
-        <w:t xml:space="preserve"> seguida de un número generalmente de tres cifras (</w:t>
-      </w:r>
-      <w:r>
-        <w:t>P</w:t>
-      </w:r>
-      <w:r>
-        <w:t>XXX)</w:t>
-      </w:r>
-    </w:p>
-    <w:p/>
-    <w:p>
-      <w:pPr>
-        <w:rPr>
-          <w:b/>
-          <w:bCs/>
-        </w:rPr>
-      </w:pPr>
-    </w:p>
-    <w:p>
-      <w:pPr>
-        <w:rPr>
-          <w:b/>
-          <w:bCs/>
-        </w:rPr>
-      </w:pPr>
-      <w:r>
-        <w:rPr>
-          <w:b/>
-          <w:bCs/>
-        </w:rPr>
-        <w:t>Hoja de seguridad (PDF)</w:t>
-      </w:r>
-    </w:p>
-    <w:p>
-      <w:pPr>
-        <w:rPr>
-          <w:b/>
-          <w:bCs/>
-        </w:rPr>
-      </w:pPr>
-    </w:p>
-    <w:p>
-      <w:pPr>
-        <w:rPr>
-          <w:b/>
-          <w:bCs/>
-        </w:rPr>
-      </w:pPr>
-    </w:p>
-    <w:p>
-      <w:pPr>
-        <w:spacing w:after="160" w:line="256" w:lineRule="auto"/>
-        <w:rPr>
-          <w:b/>
-          <w:bCs/>
-        </w:rPr>
-      </w:pPr>
-      <w:r>
-        <w:rPr>
-          <w:b/>
-          <w:bCs/>
-        </w:rPr>
-        <w:t>HERRAMIENTAS DE BÚSQUEDA</w:t>
-      </w:r>
-    </w:p>
-    <w:p>
-      <w:pPr>
-        <w:spacing w:after="160" w:line="256" w:lineRule="auto"/>
-      </w:pPr>
-      <w:r>
-        <w:t xml:space="preserve">El sistema debe de permitir una búsqueda simplificada y una búsqueda avanzada. La búsqueda avanzada deberá de incluir los campos </w:t>
-      </w:r>
-      <w:r>
-        <w:t>marca, fórmula, CAS, caducidad, fecha adquisición, nombre, localización</w:t>
-      </w:r>
-      <w:r>
-        <w:t>.</w:t>
-      </w:r>
-    </w:p>
-    <w:p>
-      <w:pPr>
-        <w:spacing w:after="160" w:line="256" w:lineRule="auto"/>
-      </w:pPr>
-      <w:r>
-        <w:t>El sistema no deberá distinguir entre mayúsculas y minúsculas</w:t>
-      </w:r>
-    </w:p>
-    <w:p>
-      <w:pPr>
-        <w:spacing w:after="160" w:line="256" w:lineRule="auto"/>
-      </w:pPr>
-      <w:r>
-        <w:t>Se sebe de crear un nuevo campo de familias para permitir la búsqueda por subcategorías</w:t>
-      </w:r>
-    </w:p>
-    <w:p>
-      <w:pPr>
-        <w:spacing w:after="160" w:line="256" w:lineRule="auto"/>
-      </w:pPr>
-    </w:p>
-    <w:p>
-      <w:pPr>
-        <w:spacing w:after="160" w:line="256" w:lineRule="auto"/>
-        <w:rPr>
-          <w:b/>
-          <w:bCs/>
-        </w:rPr>
-      </w:pPr>
-      <w:r>
-        <w:rPr>
-          <w:b/>
-          <w:bCs/>
-        </w:rPr>
-        <w:t>EXPORTACIÓN DE DATOS</w:t>
-      </w:r>
-    </w:p>
-    <w:p>
-      <w:pPr>
-        <w:spacing w:after="160" w:line="256" w:lineRule="auto"/>
-      </w:pPr>
-      <w:r>
-        <w:t>El sistema</w:t>
-      </w:r>
-      <w:r>
-        <w:t xml:space="preserve"> deberá de tener un sistema de exportación de datos a Excel, que deje elegir los campos que se desean exportar.</w:t>
-      </w:r>
-    </w:p>
-    <w:p>
-      <w:pPr>
-        <w:spacing w:after="160" w:line="256" w:lineRule="auto"/>
-      </w:pPr>
-      <w:r>
-        <w:t>El sistema deberá de tener un sistema de exportación de etiquetas a la carta, para poder añadir los pictogramas de seguridad y la distinta información necesaria.</w:t>
+      <w:r>
+        <w:t xml:space="preserve"> Cada pictograma esta definido, además de por la propia imagen, por un número de referencia y una descripción de la imagen que lo representa. La referencia se expresa como las letras “GHS” seguidas de un número de dos cifras (GHSXX)</w:t>
       </w:r>
       <w:bookmarkStart w:id="0" w:name="_GoBack"/>
       <w:bookmarkEnd w:id="0"/>
     </w:p>
     <w:p>
       <w:pPr>
+        <w:rPr>
+          <w:b/>
+          <w:bCs/>
+        </w:rPr>
+      </w:pPr>
+    </w:p>
+    <w:p>
+      <w:r>
+        <w:rPr>
+          <w:b/>
+          <w:bCs/>
+        </w:rPr>
+        <w:t>Indicadores de peligro, para abreviaturas de frases H</w:t>
+      </w:r>
+      <w:r>
+        <w:rPr>
+          <w:b/>
+          <w:bCs/>
+        </w:rPr>
+        <w:t xml:space="preserve">: </w:t>
+      </w:r>
+      <w:r>
+        <w:t xml:space="preserve">son frases que, asignadas a una clase o categoría de peligro, describen la naturaleza de los peligros de una sustancia o mezcla peligrosas, </w:t>
+      </w:r>
+      <w:r>
+        <w:t>incluyendo</w:t>
+      </w:r>
+      <w:r>
+        <w:t xml:space="preserve"> cuando proceda, el grado de peligro.</w:t>
+      </w:r>
+      <w:r>
+        <w:t xml:space="preserve"> Se </w:t>
+      </w:r>
+      <w:r>
+        <w:t xml:space="preserve">pueden </w:t>
+      </w:r>
+      <w:r>
+        <w:t>expresa</w:t>
+      </w:r>
+      <w:r>
+        <w:t>r de varias formas, generalmente</w:t>
+      </w:r>
+      <w:r>
+        <w:t xml:space="preserve"> como una H seguida de un número de tres cifras (HXXX)</w:t>
+      </w:r>
+      <w:r>
+        <w:t>, en otras ocasiones también pueden llevar las letras “EU” delante para informar de indicaciones suplementarias (EUHXXX) y por último se le pueden añadir letras de tres dígitos al final (HXXXYYY)</w:t>
+      </w:r>
+    </w:p>
+    <w:p/>
+    <w:p>
+      <w:hyperlink r:id="rId7" w:history="1">
+        <w:r>
+          <w:rPr>
+            <w:rStyle w:val="Hipervnculo"/>
+          </w:rPr>
+          <w:t>https://www.insst.es/documents/94886/328681/878w.pdf/7dbc6e10-0052-463e-a04a-5fa4e5d2b580</w:t>
+        </w:r>
+      </w:hyperlink>
+    </w:p>
+    <w:p>
+      <w:pPr>
+        <w:rPr>
+          <w:b/>
+          <w:bCs/>
+        </w:rPr>
+      </w:pPr>
+    </w:p>
+    <w:p>
+      <w:r>
+        <w:rPr>
+          <w:b/>
+          <w:bCs/>
+        </w:rPr>
+        <w:t>Indicadores de prudencia, para abreviaturas de frases P</w:t>
+      </w:r>
+      <w:r>
+        <w:rPr>
+          <w:b/>
+          <w:bCs/>
+        </w:rPr>
+        <w:t xml:space="preserve">: </w:t>
+      </w:r>
+      <w:r>
+        <w:t>son frases que describen las medidas recomendadas para minimizar o evitar los efectos adversos causados por la exposición a una sustancia o mezcla peligrosa durante su uso o eliminación.</w:t>
+      </w:r>
+      <w:r>
+        <w:t xml:space="preserve"> Se expresa como una P seguida de un número generalmente de tres cifras (PXXX)</w:t>
+      </w:r>
+      <w:r>
+        <w:t>, aunque puede mostrase también como suma de dos (PXXX+PXXX)</w:t>
+      </w:r>
+    </w:p>
+    <w:p/>
+    <w:p>
+      <w:hyperlink r:id="rId8" w:history="1">
+        <w:r>
+          <w:rPr>
+            <w:rStyle w:val="Hipervnculo"/>
+          </w:rPr>
+          <w:t>https://www.insst.es/documents/94886/328681/878w.pdf/7dbc6e10-0052-463e-a04a-5fa4e5d2b580</w:t>
+        </w:r>
+      </w:hyperlink>
+    </w:p>
+    <w:p/>
+    <w:p>
+      <w:pPr>
+        <w:rPr>
+          <w:b/>
+          <w:bCs/>
+        </w:rPr>
+      </w:pPr>
+    </w:p>
+    <w:p>
+      <w:pPr>
+        <w:rPr>
+          <w:b/>
+          <w:bCs/>
+        </w:rPr>
+      </w:pPr>
+      <w:r>
+        <w:rPr>
+          <w:b/>
+          <w:bCs/>
+        </w:rPr>
+        <w:t>Hoja de seguridad (PDF)</w:t>
+      </w:r>
+    </w:p>
+    <w:p>
+      <w:pPr>
+        <w:rPr>
+          <w:b/>
+          <w:bCs/>
+        </w:rPr>
+      </w:pPr>
+    </w:p>
+    <w:p>
+      <w:pPr>
+        <w:rPr>
+          <w:b/>
+          <w:bCs/>
+        </w:rPr>
+      </w:pPr>
+    </w:p>
+    <w:p>
+      <w:pPr>
         <w:spacing w:after="160" w:line="256" w:lineRule="auto"/>
-      </w:pPr>
+        <w:rPr>
+          <w:b/>
+          <w:bCs/>
+        </w:rPr>
+      </w:pPr>
+      <w:r>
+        <w:rPr>
+          <w:b/>
+          <w:bCs/>
+        </w:rPr>
+        <w:t>HERRAMIENTAS DE BÚSQUEDA</w:t>
+      </w:r>
     </w:p>
     <w:p>
       <w:pPr>
         <w:spacing w:after="160" w:line="256" w:lineRule="auto"/>
+      </w:pPr>
+      <w:r>
+        <w:t>El sistema debe de permitir una búsqueda simplificada y una búsqueda avanzada. La búsqueda avanzada deberá de incluir los campos marca, fórmula, CAS, caducidad, fecha adquisición, nombre, localización.</w:t>
+      </w:r>
+    </w:p>
+    <w:p>
+      <w:pPr>
+        <w:spacing w:after="160" w:line="256" w:lineRule="auto"/>
+      </w:pPr>
+      <w:r>
+        <w:t>El sistema no deberá distinguir entre mayúsculas y minúsculas</w:t>
+      </w:r>
+    </w:p>
+    <w:p>
+      <w:pPr>
+        <w:spacing w:after="160" w:line="256" w:lineRule="auto"/>
+      </w:pPr>
+      <w:r>
+        <w:t>Se sebe de crear un nuevo campo de familias para permitir la búsqueda por subcategorías</w:t>
+      </w:r>
+    </w:p>
+    <w:p>
+      <w:pPr>
+        <w:spacing w:after="160" w:line="256" w:lineRule="auto"/>
+      </w:pPr>
+    </w:p>
+    <w:p>
+      <w:pPr>
+        <w:spacing w:after="160" w:line="256" w:lineRule="auto"/>
+        <w:rPr>
+          <w:b/>
+          <w:bCs/>
+        </w:rPr>
+      </w:pPr>
+      <w:r>
+        <w:rPr>
+          <w:b/>
+          <w:bCs/>
+        </w:rPr>
+        <w:t>EXPORTACIÓN DE DATOS</w:t>
+      </w:r>
+    </w:p>
+    <w:p>
+      <w:pPr>
+        <w:spacing w:after="160" w:line="256" w:lineRule="auto"/>
+      </w:pPr>
+      <w:r>
+        <w:t>El sistema</w:t>
+      </w:r>
+      <w:r>
+        <w:t xml:space="preserve"> deberá de tener un sistema de exportación de datos a Excel, que deje elegir los campos que se desean exportar.</w:t>
+      </w:r>
+    </w:p>
+    <w:p>
+      <w:pPr>
+        <w:spacing w:after="160" w:line="256" w:lineRule="auto"/>
+      </w:pPr>
+      <w:r>
+        <w:t>El sistema deberá de tener un sistema de exportación de etiquetas a la carta, para poder añadir los pictogramas de seguridad y la distinta información necesaria.</w:t>
+      </w:r>
+    </w:p>
+    <w:p>
+      <w:pPr>
+        <w:spacing w:after="160" w:line="256" w:lineRule="auto"/>
+      </w:pPr>
+    </w:p>
+    <w:p>
+      <w:pPr>
+        <w:spacing w:after="160" w:line="256" w:lineRule="auto"/>
         <w:rPr>
           <w:b/>
           <w:bCs/>
@@ -483,10 +590,7 @@
         <w:spacing w:after="160" w:line="256" w:lineRule="auto"/>
       </w:pPr>
       <w:r>
-        <w:t>El sistema</w:t>
-      </w:r>
-      <w:r>
-        <w:t xml:space="preserve"> debe de contemplar los distintos sinónimos que poseen los productos, así como identificar el compuesto tanto por su nombre en español como en inglés</w:t>
+        <w:t>El sistema debe de contemplar los distintos sinónimos que poseen los productos, así como identificar el compuesto tanto por su nombre en español como en inglés</w:t>
       </w:r>
     </w:p>
     <w:p>
@@ -1885,6 +1989,7 @@
   <w:style w:type="character" w:default="1" w:styleId="Fuentedeprrafopredeter">
     <w:name w:val="Default Paragraph Font"/>
     <w:uiPriority w:val="1"/>
+    <w:semiHidden/>
     <w:unhideWhenUsed/>
   </w:style>
   <w:style w:type="table" w:default="1" w:styleId="Tablanormal">
@@ -1990,6 +2095,18 @@
       <w:sz w:val="24"/>
       <w:szCs w:val="24"/>
       <w:lang w:val="es-ES_tradnl"/>
+    </w:rPr>
+  </w:style>
+  <w:style w:type="character" w:styleId="Hipervnculo">
+    <w:name w:val="Hyperlink"/>
+    <w:basedOn w:val="Fuentedeprrafopredeter"/>
+    <w:uiPriority w:val="99"/>
+    <w:semiHidden/>
+    <w:unhideWhenUsed/>
+    <w:rsid w:val="00687E79"/>
+    <w:rPr>
+      <w:color w:val="0000FF"/>
+      <w:u w:val="single"/>
     </w:rPr>
   </w:style>
 </w:styles>

</xml_diff>